<commit_message>
resume and main page updates
</commit_message>
<xml_diff>
--- a/Resume/BalajiPSridhar_Resume_latest_website.docx
+++ b/Resume/BalajiPSridhar_Resume_latest_website.docx
@@ -3256,21 +3256,7 @@
           <w:rFonts w:asciiTheme="minorHAnsi" w:hAnsiTheme="minorHAnsi" w:cstheme="minorHAnsi"/>
           <w:szCs w:val="20"/>
         </w:rPr>
-        <w:t xml:space="preserve">         </w:t>
-      </w:r>
-      <w:r>
-        <w:rPr>
-          <w:rFonts w:asciiTheme="minorHAnsi" w:hAnsiTheme="minorHAnsi" w:cstheme="minorHAnsi"/>
-          <w:szCs w:val="20"/>
-        </w:rPr>
-        <w:t xml:space="preserve">   </w:t>
-      </w:r>
-      <w:r>
-        <w:rPr>
-          <w:rFonts w:asciiTheme="minorHAnsi" w:hAnsiTheme="minorHAnsi" w:cstheme="minorHAnsi"/>
-          <w:szCs w:val="20"/>
-        </w:rPr>
-        <w:t xml:space="preserve">          </w:t>
+        <w:t xml:space="preserve">                      </w:t>
       </w:r>
       <w:r>
         <w:rPr>

</xml_diff>